<commit_message>
changed content page & added contents for 1st page
</commit_message>
<xml_diff>
--- a/Documents/Developer's Guide/Developer's Guide_v0.1_woUserguide.docx
+++ b/Documents/Developer's Guide/Developer's Guide_v0.1_woUserguide.docx
@@ -8,10 +8,16 @@
         <w:jc w:val="center"/>
       </w:pPr>
       <w:r>
+        <w:t xml:space="preserve">CS2101 - </w:t>
+      </w:r>
+      <w:r>
         <w:t xml:space="preserve">Task </w:t>
       </w:r>
       <w:r>
         <w:t>Catalyst</w:t>
+      </w:r>
+      <w:r>
+        <w:t xml:space="preserve"> – C05</w:t>
       </w:r>
     </w:p>
     <w:p>
@@ -114,6 +120,46 @@
         <w:t>: Natural Bucket</w:t>
       </w:r>
     </w:p>
+    <w:p>
+      <w:pPr>
+        <w:jc w:val="center"/>
+      </w:pPr>
+      <w:r>
+        <w:rPr>
+          <w:b/>
+        </w:rPr>
+        <w:t>Tutor</w:t>
+      </w:r>
+      <w:r>
+        <w:t xml:space="preserve">: </w:t>
+      </w:r>
+      <w:proofErr w:type="spellStart"/>
+      <w:r>
+        <w:t>Ms</w:t>
+      </w:r>
+      <w:proofErr w:type="spellEnd"/>
+      <w:r>
+        <w:t xml:space="preserve"> Janet Chan </w:t>
+      </w:r>
+      <w:r>
+        <w:rPr>
+          <w:b/>
+        </w:rPr>
+        <w:t>Date of submission</w:t>
+      </w:r>
+      <w:r>
+        <w:t>: 13</w:t>
+      </w:r>
+      <w:r>
+        <w:rPr>
+          <w:vertAlign w:val="superscript"/>
+        </w:rPr>
+        <w:t>th</w:t>
+      </w:r>
+      <w:r>
+        <w:t xml:space="preserve"> Oct 2014</w:t>
+      </w:r>
+    </w:p>
     <w:tbl>
       <w:tblPr>
         <w:tblW w:w="0" w:type="auto"/>
@@ -558,12 +604,6 @@
       <w:pPr>
         <w:pStyle w:val="TOCHeading"/>
       </w:pPr>
-      <w:r>
-        <w:rPr>
-          <w:highlight w:val="yellow"/>
-        </w:rPr>
-        <w:br w:type="page"/>
-      </w:r>
     </w:p>
     <w:sdt>
       <w:sdtPr>
@@ -671,51 +711,7 @@
                 <w:sz w:val="32"/>
                 <w:szCs w:val="32"/>
               </w:rPr>
-              <w:fldChar w:fldCharType="begin"/>
-            </w:r>
-            <w:r>
-              <w:rPr>
-                <w:noProof/>
-                <w:webHidden/>
-                <w:sz w:val="32"/>
-                <w:szCs w:val="32"/>
-              </w:rPr>
-              <w:instrText xml:space="preserve"> PAGEREF _Toc400992186 \h </w:instrText>
-            </w:r>
-            <w:r>
-              <w:rPr>
-                <w:noProof/>
-                <w:webHidden/>
-                <w:sz w:val="32"/>
-                <w:szCs w:val="32"/>
-              </w:rPr>
-            </w:r>
-            <w:r>
-              <w:rPr>
-                <w:noProof/>
-                <w:webHidden/>
-                <w:sz w:val="32"/>
-                <w:szCs w:val="32"/>
-              </w:rPr>
-              <w:fldChar w:fldCharType="separate"/>
-            </w:r>
-            <w:r>
-              <w:rPr>
-                <w:noProof/>
-                <w:webHidden/>
-                <w:sz w:val="32"/>
-                <w:szCs w:val="32"/>
-              </w:rPr>
-              <w:t>11</w:t>
-            </w:r>
-            <w:r>
-              <w:rPr>
-                <w:noProof/>
-                <w:webHidden/>
-                <w:sz w:val="32"/>
-                <w:szCs w:val="32"/>
-              </w:rPr>
-              <w:fldChar w:fldCharType="end"/>
+              <w:t>3</w:t>
             </w:r>
           </w:hyperlink>
         </w:p>
@@ -769,51 +765,7 @@
                 <w:sz w:val="32"/>
                 <w:szCs w:val="32"/>
               </w:rPr>
-              <w:fldChar w:fldCharType="begin"/>
-            </w:r>
-            <w:r>
-              <w:rPr>
-                <w:noProof/>
-                <w:webHidden/>
-                <w:sz w:val="32"/>
-                <w:szCs w:val="32"/>
-              </w:rPr>
-              <w:instrText xml:space="preserve"> PAGEREF _Toc400992187 \h </w:instrText>
-            </w:r>
-            <w:r>
-              <w:rPr>
-                <w:noProof/>
-                <w:webHidden/>
-                <w:sz w:val="32"/>
-                <w:szCs w:val="32"/>
-              </w:rPr>
-            </w:r>
-            <w:r>
-              <w:rPr>
-                <w:noProof/>
-                <w:webHidden/>
-                <w:sz w:val="32"/>
-                <w:szCs w:val="32"/>
-              </w:rPr>
-              <w:fldChar w:fldCharType="separate"/>
-            </w:r>
-            <w:r>
-              <w:rPr>
-                <w:noProof/>
-                <w:webHidden/>
-                <w:sz w:val="32"/>
-                <w:szCs w:val="32"/>
-              </w:rPr>
-              <w:t>12</w:t>
-            </w:r>
-            <w:r>
-              <w:rPr>
-                <w:noProof/>
-                <w:webHidden/>
-                <w:sz w:val="32"/>
-                <w:szCs w:val="32"/>
-              </w:rPr>
-              <w:fldChar w:fldCharType="end"/>
+              <w:t>4</w:t>
             </w:r>
           </w:hyperlink>
         </w:p>
@@ -866,51 +818,7 @@
                 <w:sz w:val="26"/>
                 <w:szCs w:val="26"/>
               </w:rPr>
-              <w:fldChar w:fldCharType="begin"/>
-            </w:r>
-            <w:r>
-              <w:rPr>
-                <w:noProof/>
-                <w:webHidden/>
-                <w:sz w:val="26"/>
-                <w:szCs w:val="26"/>
-              </w:rPr>
-              <w:instrText xml:space="preserve"> PAGEREF _Toc400992188 \h </w:instrText>
-            </w:r>
-            <w:r>
-              <w:rPr>
-                <w:noProof/>
-                <w:webHidden/>
-                <w:sz w:val="26"/>
-                <w:szCs w:val="26"/>
-              </w:rPr>
-            </w:r>
-            <w:r>
-              <w:rPr>
-                <w:noProof/>
-                <w:webHidden/>
-                <w:sz w:val="26"/>
-                <w:szCs w:val="26"/>
-              </w:rPr>
-              <w:fldChar w:fldCharType="separate"/>
-            </w:r>
-            <w:r>
-              <w:rPr>
-                <w:noProof/>
-                <w:webHidden/>
-                <w:sz w:val="26"/>
-                <w:szCs w:val="26"/>
-              </w:rPr>
-              <w:t>12</w:t>
-            </w:r>
-            <w:r>
-              <w:rPr>
-                <w:noProof/>
-                <w:webHidden/>
-                <w:sz w:val="26"/>
-                <w:szCs w:val="26"/>
-              </w:rPr>
-              <w:fldChar w:fldCharType="end"/>
+              <w:t>4</w:t>
             </w:r>
           </w:hyperlink>
         </w:p>
@@ -963,51 +871,7 @@
                 <w:sz w:val="26"/>
                 <w:szCs w:val="26"/>
               </w:rPr>
-              <w:fldChar w:fldCharType="begin"/>
-            </w:r>
-            <w:r>
-              <w:rPr>
-                <w:noProof/>
-                <w:webHidden/>
-                <w:sz w:val="26"/>
-                <w:szCs w:val="26"/>
-              </w:rPr>
-              <w:instrText xml:space="preserve"> PAGEREF _Toc400992189 \h </w:instrText>
-            </w:r>
-            <w:r>
-              <w:rPr>
-                <w:noProof/>
-                <w:webHidden/>
-                <w:sz w:val="26"/>
-                <w:szCs w:val="26"/>
-              </w:rPr>
-            </w:r>
-            <w:r>
-              <w:rPr>
-                <w:noProof/>
-                <w:webHidden/>
-                <w:sz w:val="26"/>
-                <w:szCs w:val="26"/>
-              </w:rPr>
-              <w:fldChar w:fldCharType="separate"/>
-            </w:r>
-            <w:r>
-              <w:rPr>
-                <w:noProof/>
-                <w:webHidden/>
-                <w:sz w:val="26"/>
-                <w:szCs w:val="26"/>
-              </w:rPr>
-              <w:t>13</w:t>
-            </w:r>
-            <w:r>
-              <w:rPr>
-                <w:noProof/>
-                <w:webHidden/>
-                <w:sz w:val="26"/>
-                <w:szCs w:val="26"/>
-              </w:rPr>
-              <w:fldChar w:fldCharType="end"/>
+              <w:t>5</w:t>
             </w:r>
           </w:hyperlink>
         </w:p>
@@ -1060,51 +924,7 @@
                 <w:sz w:val="26"/>
                 <w:szCs w:val="26"/>
               </w:rPr>
-              <w:fldChar w:fldCharType="begin"/>
-            </w:r>
-            <w:r>
-              <w:rPr>
-                <w:noProof/>
-                <w:webHidden/>
-                <w:sz w:val="26"/>
-                <w:szCs w:val="26"/>
-              </w:rPr>
-              <w:instrText xml:space="preserve"> PAGEREF _Toc400992190 \h </w:instrText>
-            </w:r>
-            <w:r>
-              <w:rPr>
-                <w:noProof/>
-                <w:webHidden/>
-                <w:sz w:val="26"/>
-                <w:szCs w:val="26"/>
-              </w:rPr>
-            </w:r>
-            <w:r>
-              <w:rPr>
-                <w:noProof/>
-                <w:webHidden/>
-                <w:sz w:val="26"/>
-                <w:szCs w:val="26"/>
-              </w:rPr>
-              <w:fldChar w:fldCharType="separate"/>
-            </w:r>
-            <w:r>
-              <w:rPr>
-                <w:noProof/>
-                <w:webHidden/>
-                <w:sz w:val="26"/>
-                <w:szCs w:val="26"/>
-              </w:rPr>
-              <w:t>14</w:t>
-            </w:r>
-            <w:r>
-              <w:rPr>
-                <w:noProof/>
-                <w:webHidden/>
-                <w:sz w:val="26"/>
-                <w:szCs w:val="26"/>
-              </w:rPr>
-              <w:fldChar w:fldCharType="end"/>
+              <w:t>6</w:t>
             </w:r>
           </w:hyperlink>
         </w:p>
@@ -1157,51 +977,7 @@
                 <w:sz w:val="26"/>
                 <w:szCs w:val="26"/>
               </w:rPr>
-              <w:fldChar w:fldCharType="begin"/>
-            </w:r>
-            <w:r>
-              <w:rPr>
-                <w:noProof/>
-                <w:webHidden/>
-                <w:sz w:val="26"/>
-                <w:szCs w:val="26"/>
-              </w:rPr>
-              <w:instrText xml:space="preserve"> PAGEREF _Toc400992191 \h </w:instrText>
-            </w:r>
-            <w:r>
-              <w:rPr>
-                <w:noProof/>
-                <w:webHidden/>
-                <w:sz w:val="26"/>
-                <w:szCs w:val="26"/>
-              </w:rPr>
-            </w:r>
-            <w:r>
-              <w:rPr>
-                <w:noProof/>
-                <w:webHidden/>
-                <w:sz w:val="26"/>
-                <w:szCs w:val="26"/>
-              </w:rPr>
-              <w:fldChar w:fldCharType="separate"/>
-            </w:r>
-            <w:r>
-              <w:rPr>
-                <w:noProof/>
-                <w:webHidden/>
-                <w:sz w:val="26"/>
-                <w:szCs w:val="26"/>
-              </w:rPr>
-              <w:t>14</w:t>
-            </w:r>
-            <w:r>
-              <w:rPr>
-                <w:noProof/>
-                <w:webHidden/>
-                <w:sz w:val="26"/>
-                <w:szCs w:val="26"/>
-              </w:rPr>
-              <w:fldChar w:fldCharType="end"/>
+              <w:t>6</w:t>
             </w:r>
           </w:hyperlink>
         </w:p>
@@ -1254,51 +1030,7 @@
                 <w:sz w:val="26"/>
                 <w:szCs w:val="26"/>
               </w:rPr>
-              <w:fldChar w:fldCharType="begin"/>
-            </w:r>
-            <w:r>
-              <w:rPr>
-                <w:noProof/>
-                <w:webHidden/>
-                <w:sz w:val="26"/>
-                <w:szCs w:val="26"/>
-              </w:rPr>
-              <w:instrText xml:space="preserve"> PAGEREF _Toc400992192 \h </w:instrText>
-            </w:r>
-            <w:r>
-              <w:rPr>
-                <w:noProof/>
-                <w:webHidden/>
-                <w:sz w:val="26"/>
-                <w:szCs w:val="26"/>
-              </w:rPr>
-            </w:r>
-            <w:r>
-              <w:rPr>
-                <w:noProof/>
-                <w:webHidden/>
-                <w:sz w:val="26"/>
-                <w:szCs w:val="26"/>
-              </w:rPr>
-              <w:fldChar w:fldCharType="separate"/>
-            </w:r>
-            <w:r>
-              <w:rPr>
-                <w:noProof/>
-                <w:webHidden/>
-                <w:sz w:val="26"/>
-                <w:szCs w:val="26"/>
-              </w:rPr>
-              <w:t>16</w:t>
-            </w:r>
-            <w:r>
-              <w:rPr>
-                <w:noProof/>
-                <w:webHidden/>
-                <w:sz w:val="26"/>
-                <w:szCs w:val="26"/>
-              </w:rPr>
-              <w:fldChar w:fldCharType="end"/>
+              <w:t>8</w:t>
             </w:r>
           </w:hyperlink>
         </w:p>
@@ -1386,7 +1118,7 @@
                 <w:sz w:val="26"/>
                 <w:szCs w:val="26"/>
               </w:rPr>
-              <w:t>18</w:t>
+              <w:t>1</w:t>
             </w:r>
             <w:r>
               <w:rPr>
@@ -1395,7 +1127,69 @@
                 <w:sz w:val="26"/>
                 <w:szCs w:val="26"/>
               </w:rPr>
+              <w:t>0</w:t>
+            </w:r>
+            <w:r>
+              <w:rPr>
+                <w:noProof/>
+                <w:webHidden/>
+                <w:sz w:val="26"/>
+                <w:szCs w:val="26"/>
+              </w:rPr>
               <w:fldChar w:fldCharType="end"/>
+            </w:r>
+          </w:hyperlink>
+          <w:bookmarkStart w:id="0" w:name="_GoBack"/>
+          <w:bookmarkEnd w:id="0"/>
+        </w:p>
+        <w:p>
+          <w:pPr>
+            <w:pStyle w:val="TOC2"/>
+            <w:tabs>
+              <w:tab w:val="right" w:leader="dot" w:pos="9350"/>
+            </w:tabs>
+            <w:rPr>
+              <w:noProof/>
+              <w:sz w:val="26"/>
+              <w:szCs w:val="26"/>
+            </w:rPr>
+          </w:pPr>
+          <w:hyperlink w:anchor="_Toc400992195" w:history="1">
+            <w:r>
+              <w:rPr>
+                <w:rStyle w:val="Hyperlink"/>
+                <w:noProof/>
+                <w:sz w:val="26"/>
+                <w:szCs w:val="26"/>
+              </w:rPr>
+              <w:t>2</w:t>
+            </w:r>
+            <w:r>
+              <w:rPr>
+                <w:rStyle w:val="Hyperlink"/>
+                <w:noProof/>
+                <w:sz w:val="26"/>
+                <w:szCs w:val="26"/>
+              </w:rPr>
+              <w:t>.2.2 Task Manager</w:t>
+            </w:r>
+            <w:r>
+              <w:rPr>
+                <w:noProof/>
+                <w:webHidden/>
+                <w:sz w:val="26"/>
+                <w:szCs w:val="26"/>
+              </w:rPr>
+              <w:tab/>
+            </w:r>
+            <w:r>
+              <w:rPr>
+                <w:noProof/>
+                <w:webHidden/>
+                <w:sz w:val="26"/>
+                <w:szCs w:val="26"/>
+              </w:rPr>
+              <w:t>13</w:t>
             </w:r>
           </w:hyperlink>
         </w:p>
@@ -1428,101 +1222,6 @@
                 <w:sz w:val="26"/>
                 <w:szCs w:val="26"/>
               </w:rPr>
-              <w:t>.2.2 Task Manager</w:t>
-            </w:r>
-            <w:r>
-              <w:rPr>
-                <w:noProof/>
-                <w:webHidden/>
-                <w:sz w:val="26"/>
-                <w:szCs w:val="26"/>
-              </w:rPr>
-              <w:tab/>
-            </w:r>
-            <w:r>
-              <w:rPr>
-                <w:noProof/>
-                <w:webHidden/>
-                <w:sz w:val="26"/>
-                <w:szCs w:val="26"/>
-              </w:rPr>
-              <w:fldChar w:fldCharType="begin"/>
-            </w:r>
-            <w:r>
-              <w:rPr>
-                <w:noProof/>
-                <w:webHidden/>
-                <w:sz w:val="26"/>
-                <w:szCs w:val="26"/>
-              </w:rPr>
-              <w:instrText xml:space="preserve"> PAGEREF _Toc400992195 \h </w:instrText>
-            </w:r>
-            <w:r>
-              <w:rPr>
-                <w:noProof/>
-                <w:webHidden/>
-                <w:sz w:val="26"/>
-                <w:szCs w:val="26"/>
-              </w:rPr>
-            </w:r>
-            <w:r>
-              <w:rPr>
-                <w:noProof/>
-                <w:webHidden/>
-                <w:sz w:val="26"/>
-                <w:szCs w:val="26"/>
-              </w:rPr>
-              <w:fldChar w:fldCharType="separate"/>
-            </w:r>
-            <w:r>
-              <w:rPr>
-                <w:noProof/>
-                <w:webHidden/>
-                <w:sz w:val="26"/>
-                <w:szCs w:val="26"/>
-              </w:rPr>
-              <w:t>21</w:t>
-            </w:r>
-            <w:r>
-              <w:rPr>
-                <w:noProof/>
-                <w:webHidden/>
-                <w:sz w:val="26"/>
-                <w:szCs w:val="26"/>
-              </w:rPr>
-              <w:fldChar w:fldCharType="end"/>
-            </w:r>
-          </w:hyperlink>
-        </w:p>
-        <w:p>
-          <w:pPr>
-            <w:pStyle w:val="TOC2"/>
-            <w:tabs>
-              <w:tab w:val="right" w:leader="dot" w:pos="9350"/>
-            </w:tabs>
-            <w:rPr>
-              <w:noProof/>
-              <w:sz w:val="26"/>
-              <w:szCs w:val="26"/>
-            </w:rPr>
-          </w:pPr>
-          <w:hyperlink w:anchor="_Toc400992195" w:history="1">
-            <w:r>
-              <w:rPr>
-                <w:rStyle w:val="Hyperlink"/>
-                <w:noProof/>
-                <w:sz w:val="26"/>
-                <w:szCs w:val="26"/>
-              </w:rPr>
-              <w:t>2</w:t>
-            </w:r>
-            <w:r>
-              <w:rPr>
-                <w:rStyle w:val="Hyperlink"/>
-                <w:noProof/>
-                <w:sz w:val="26"/>
-                <w:szCs w:val="26"/>
-              </w:rPr>
               <w:t>.2.3</w:t>
             </w:r>
             <w:r>
@@ -1559,7 +1258,7 @@
               <w:sz w:val="26"/>
               <w:szCs w:val="26"/>
             </w:rPr>
-            <w:t>22</w:t>
+            <w:t>14</w:t>
           </w:r>
         </w:p>
         <w:p>
@@ -1609,51 +1308,7 @@
                 <w:sz w:val="26"/>
                 <w:szCs w:val="26"/>
               </w:rPr>
-              <w:fldChar w:fldCharType="begin"/>
-            </w:r>
-            <w:r>
-              <w:rPr>
-                <w:noProof/>
-                <w:webHidden/>
-                <w:sz w:val="26"/>
-                <w:szCs w:val="26"/>
-              </w:rPr>
-              <w:instrText xml:space="preserve"> PAGEREF _Toc400992196 \h </w:instrText>
-            </w:r>
-            <w:r>
-              <w:rPr>
-                <w:noProof/>
-                <w:webHidden/>
-                <w:sz w:val="26"/>
-                <w:szCs w:val="26"/>
-              </w:rPr>
-            </w:r>
-            <w:r>
-              <w:rPr>
-                <w:noProof/>
-                <w:webHidden/>
-                <w:sz w:val="26"/>
-                <w:szCs w:val="26"/>
-              </w:rPr>
-              <w:fldChar w:fldCharType="separate"/>
-            </w:r>
-            <w:r>
-              <w:rPr>
-                <w:noProof/>
-                <w:webHidden/>
-                <w:sz w:val="26"/>
-                <w:szCs w:val="26"/>
-              </w:rPr>
-              <w:t>23</w:t>
-            </w:r>
-            <w:r>
-              <w:rPr>
-                <w:noProof/>
-                <w:webHidden/>
-                <w:sz w:val="26"/>
-                <w:szCs w:val="26"/>
-              </w:rPr>
-              <w:fldChar w:fldCharType="end"/>
+              <w:t>15</w:t>
             </w:r>
           </w:hyperlink>
         </w:p>
@@ -1709,51 +1364,7 @@
                 <w:sz w:val="32"/>
                 <w:szCs w:val="32"/>
               </w:rPr>
-              <w:fldChar w:fldCharType="begin"/>
-            </w:r>
-            <w:r>
-              <w:rPr>
-                <w:noProof/>
-                <w:webHidden/>
-                <w:sz w:val="32"/>
-                <w:szCs w:val="32"/>
-              </w:rPr>
-              <w:instrText xml:space="preserve"> PAGEREF _Toc400992197 \h </w:instrText>
-            </w:r>
-            <w:r>
-              <w:rPr>
-                <w:noProof/>
-                <w:webHidden/>
-                <w:sz w:val="32"/>
-                <w:szCs w:val="32"/>
-              </w:rPr>
-            </w:r>
-            <w:r>
-              <w:rPr>
-                <w:noProof/>
-                <w:webHidden/>
-                <w:sz w:val="32"/>
-                <w:szCs w:val="32"/>
-              </w:rPr>
-              <w:fldChar w:fldCharType="separate"/>
-            </w:r>
-            <w:r>
-              <w:rPr>
-                <w:noProof/>
-                <w:webHidden/>
-                <w:sz w:val="32"/>
-                <w:szCs w:val="32"/>
-              </w:rPr>
-              <w:t>24</w:t>
-            </w:r>
-            <w:r>
-              <w:rPr>
-                <w:noProof/>
-                <w:webHidden/>
-                <w:sz w:val="32"/>
-                <w:szCs w:val="32"/>
-              </w:rPr>
-              <w:fldChar w:fldCharType="end"/>
+              <w:t>16</w:t>
             </w:r>
           </w:hyperlink>
         </w:p>
@@ -1853,17 +1464,14 @@
       <w:pPr>
         <w:pStyle w:val="Heading1"/>
       </w:pPr>
-      <w:bookmarkStart w:id="0" w:name="_Toc400992186"/>
-      <w:bookmarkStart w:id="1" w:name="_GoBack"/>
+      <w:bookmarkStart w:id="1" w:name="_Toc400992186"/>
+      <w:r>
+        <w:t>1</w:t>
+      </w:r>
+      <w:r>
+        <w:t>. Defining the Architecture</w:t>
+      </w:r>
       <w:bookmarkEnd w:id="1"/>
-      <w:r>
-        <w:lastRenderedPageBreak/>
-        <w:t>1</w:t>
-      </w:r>
-      <w:r>
-        <w:t>. Defining the Architecture</w:t>
-      </w:r>
-      <w:bookmarkEnd w:id="0"/>
     </w:p>
     <w:p>
       <w:pPr>
@@ -1907,10 +1515,10 @@
             <v:path o:extrusionok="f" gradientshapeok="t" o:connecttype="rect"/>
             <o:lock v:ext="edit" aspectratio="t"/>
           </v:shapetype>
-          <v:shape id="_x0000_i1051" type="#_x0000_t75" style="width:464.75pt;height:163.65pt" o:ole="">
+          <v:shape id="_x0000_i1025" type="#_x0000_t75" style="width:464.75pt;height:163.65pt" o:ole="">
             <v:imagedata r:id="rId14" o:title=""/>
           </v:shape>
-          <o:OLEObject Type="Embed" ProgID="Visio.Drawing.15" ShapeID="_x0000_i1051" DrawAspect="Content" ObjectID="_1349161547" r:id="rId15"/>
+          <o:OLEObject Type="Embed" ProgID="Visio.Drawing.15" ShapeID="_x0000_i1025" DrawAspect="Content" ObjectID="_1349162102" r:id="rId15"/>
         </w:object>
       </w:r>
     </w:p>
@@ -1922,27 +1530,14 @@
       <w:r>
         <w:t xml:space="preserve">Figure </w:t>
       </w:r>
-      <w:r>
-        <w:fldChar w:fldCharType="begin"/>
-      </w:r>
-      <w:r>
-        <w:instrText xml:space="preserve"> SEQ Figure \* ARABIC </w:instrText>
-      </w:r>
-      <w:r>
-        <w:fldChar w:fldCharType="separate"/>
-      </w:r>
-      <w:r>
-        <w:rPr>
-          <w:noProof/>
-        </w:rPr>
-        <w:t>1</w:t>
-      </w:r>
-      <w:r>
-        <w:rPr>
-          <w:noProof/>
-        </w:rPr>
-        <w:fldChar w:fldCharType="end"/>
-      </w:r>
+      <w:fldSimple w:instr=" SEQ Figure \* ARABIC ">
+        <w:r>
+          <w:rPr>
+            <w:noProof/>
+          </w:rPr>
+          <w:t>1</w:t>
+        </w:r>
+      </w:fldSimple>
       <w:r>
         <w:rPr>
           <w:noProof/>
@@ -2233,27 +1828,14 @@
       <w:r>
         <w:t xml:space="preserve">Figure </w:t>
       </w:r>
-      <w:r>
-        <w:fldChar w:fldCharType="begin"/>
-      </w:r>
-      <w:r>
-        <w:instrText xml:space="preserve"> SEQ Figure \* ARABIC </w:instrText>
-      </w:r>
-      <w:r>
-        <w:fldChar w:fldCharType="separate"/>
-      </w:r>
-      <w:r>
-        <w:rPr>
-          <w:noProof/>
-        </w:rPr>
-        <w:t>2</w:t>
-      </w:r>
-      <w:r>
-        <w:rPr>
-          <w:noProof/>
-        </w:rPr>
-        <w:fldChar w:fldCharType="end"/>
-      </w:r>
+      <w:fldSimple w:instr=" SEQ Figure \* ARABIC ">
+        <w:r>
+          <w:rPr>
+            <w:noProof/>
+          </w:rPr>
+          <w:t>2</w:t>
+        </w:r>
+      </w:fldSimple>
       <w:r>
         <w:t>: Class Diagram of GUI Component</w:t>
       </w:r>
@@ -2369,27 +1951,14 @@
       <w:r>
         <w:t xml:space="preserve">Figure </w:t>
       </w:r>
-      <w:r>
-        <w:fldChar w:fldCharType="begin"/>
-      </w:r>
-      <w:r>
-        <w:instrText xml:space="preserve"> SEQ Figure \* ARABIC </w:instrText>
-      </w:r>
-      <w:r>
-        <w:fldChar w:fldCharType="separate"/>
-      </w:r>
-      <w:r>
-        <w:rPr>
-          <w:noProof/>
-        </w:rPr>
-        <w:t>3</w:t>
-      </w:r>
-      <w:r>
-        <w:rPr>
-          <w:noProof/>
-        </w:rPr>
-        <w:fldChar w:fldCharType="end"/>
-      </w:r>
+      <w:fldSimple w:instr=" SEQ Figure \* ARABIC ">
+        <w:r>
+          <w:rPr>
+            <w:noProof/>
+          </w:rPr>
+          <w:t>3</w:t>
+        </w:r>
+      </w:fldSimple>
       <w:r>
         <w:t>: Sequence diagram for GUI</w:t>
       </w:r>
@@ -2432,10 +2001,10 @@
           <w:szCs w:val="32"/>
         </w:rPr>
         <w:object w:dxaOrig="14731" w:dyaOrig="9975" w14:anchorId="74847F94">
-          <v:shape id="_x0000_i1052" type="#_x0000_t75" style="width:459.8pt;height:324pt" o:ole="">
+          <v:shape id="_x0000_i1026" type="#_x0000_t75" style="width:459.8pt;height:324pt" o:ole="">
             <v:imagedata r:id="rId18" o:title="" cropbottom="11794f" cropleft="13365f"/>
           </v:shape>
-          <o:OLEObject Type="Embed" ProgID="Visio.Drawing.15" ShapeID="_x0000_i1052" DrawAspect="Content" ObjectID="_1349161548" r:id="rId19"/>
+          <o:OLEObject Type="Embed" ProgID="Visio.Drawing.15" ShapeID="_x0000_i1026" DrawAspect="Content" ObjectID="_1349162103" r:id="rId19"/>
         </w:object>
       </w:r>
     </w:p>
@@ -2447,27 +2016,14 @@
       <w:r>
         <w:t xml:space="preserve">Figure </w:t>
       </w:r>
-      <w:r>
-        <w:fldChar w:fldCharType="begin"/>
-      </w:r>
-      <w:r>
-        <w:instrText xml:space="preserve"> SEQ Figure \* ARABIC </w:instrText>
-      </w:r>
-      <w:r>
-        <w:fldChar w:fldCharType="separate"/>
-      </w:r>
-      <w:r>
-        <w:rPr>
-          <w:noProof/>
-        </w:rPr>
-        <w:t>4</w:t>
-      </w:r>
-      <w:r>
-        <w:rPr>
-          <w:noProof/>
-        </w:rPr>
-        <w:fldChar w:fldCharType="end"/>
-      </w:r>
+      <w:fldSimple w:instr=" SEQ Figure \* ARABIC ">
+        <w:r>
+          <w:rPr>
+            <w:noProof/>
+          </w:rPr>
+          <w:t>4</w:t>
+        </w:r>
+      </w:fldSimple>
       <w:r>
         <w:t xml:space="preserve"> </w:t>
       </w:r>
@@ -2622,10 +2178,10 @@
           <w:szCs w:val="32"/>
         </w:rPr>
         <w:object w:dxaOrig="15615" w:dyaOrig="12661" w14:anchorId="1A1F36D2">
-          <v:shape id="_x0000_i1053" type="#_x0000_t75" style="width:458.2pt;height:304.35pt" o:ole="">
+          <v:shape id="_x0000_i1027" type="#_x0000_t75" style="width:458.2pt;height:304.35pt" o:ole="">
             <v:imagedata r:id="rId20" o:title="" cropbottom="17485f" cropleft="6932f"/>
           </v:shape>
-          <o:OLEObject Type="Embed" ProgID="Visio.Drawing.15" ShapeID="_x0000_i1053" DrawAspect="Content" ObjectID="_1349161549" r:id="rId21"/>
+          <o:OLEObject Type="Embed" ProgID="Visio.Drawing.15" ShapeID="_x0000_i1027" DrawAspect="Content" ObjectID="_1349162104" r:id="rId21"/>
         </w:object>
       </w:r>
     </w:p>
@@ -2637,27 +2193,14 @@
       <w:r>
         <w:t xml:space="preserve">Figure </w:t>
       </w:r>
-      <w:r>
-        <w:fldChar w:fldCharType="begin"/>
-      </w:r>
-      <w:r>
-        <w:instrText xml:space="preserve"> SEQ Figure \* ARABIC </w:instrText>
-      </w:r>
-      <w:r>
-        <w:fldChar w:fldCharType="separate"/>
-      </w:r>
-      <w:r>
-        <w:rPr>
-          <w:noProof/>
-        </w:rPr>
-        <w:t>5</w:t>
-      </w:r>
-      <w:r>
-        <w:rPr>
-          <w:noProof/>
-        </w:rPr>
-        <w:fldChar w:fldCharType="end"/>
-      </w:r>
+      <w:fldSimple w:instr=" SEQ Figure \* ARABIC ">
+        <w:r>
+          <w:rPr>
+            <w:noProof/>
+          </w:rPr>
+          <w:t>5</w:t>
+        </w:r>
+      </w:fldSimple>
       <w:r>
         <w:t xml:space="preserve"> - Action and Hint System</w:t>
       </w:r>
@@ -3168,27 +2711,14 @@
       <w:r>
         <w:t xml:space="preserve">Table </w:t>
       </w:r>
-      <w:r>
-        <w:fldChar w:fldCharType="begin"/>
-      </w:r>
-      <w:r>
-        <w:instrText xml:space="preserve"> SEQ Table \* ARABIC </w:instrText>
-      </w:r>
-      <w:r>
-        <w:fldChar w:fldCharType="separate"/>
-      </w:r>
-      <w:r>
-        <w:rPr>
-          <w:noProof/>
-        </w:rPr>
-        <w:t>1</w:t>
-      </w:r>
-      <w:r>
-        <w:rPr>
-          <w:noProof/>
-        </w:rPr>
-        <w:fldChar w:fldCharType="end"/>
-      </w:r>
+      <w:fldSimple w:instr=" SEQ Table \* ARABIC ">
+        <w:r>
+          <w:rPr>
+            <w:noProof/>
+          </w:rPr>
+          <w:t>1</w:t>
+        </w:r>
+      </w:fldSimple>
       <w:r>
         <w:t xml:space="preserve"> - Action Class Summary</w:t>
       </w:r>
@@ -3274,10 +2804,10 @@
       </w:pPr>
       <w:r>
         <w:object w:dxaOrig="11055" w:dyaOrig="7726" w14:anchorId="3A86D90D">
-          <v:shape id="_x0000_i1054" type="#_x0000_t75" style="width:440.2pt;height:307.65pt" o:ole="">
+          <v:shape id="_x0000_i1028" type="#_x0000_t75" style="width:440.2pt;height:307.65pt" o:ole="">
             <v:imagedata r:id="rId22" o:title=""/>
           </v:shape>
-          <o:OLEObject Type="Embed" ProgID="Visio.Drawing.15" ShapeID="_x0000_i1054" DrawAspect="Content" ObjectID="_1349161550" r:id="rId23"/>
+          <o:OLEObject Type="Embed" ProgID="Visio.Drawing.15" ShapeID="_x0000_i1028" DrawAspect="Content" ObjectID="_1349162105" r:id="rId23"/>
         </w:object>
       </w:r>
     </w:p>
@@ -3292,27 +2822,14 @@
       <w:r>
         <w:t xml:space="preserve">Figure </w:t>
       </w:r>
-      <w:r>
-        <w:fldChar w:fldCharType="begin"/>
-      </w:r>
-      <w:r>
-        <w:instrText xml:space="preserve"> SEQ Figure \* ARABIC </w:instrText>
-      </w:r>
-      <w:r>
-        <w:fldChar w:fldCharType="separate"/>
-      </w:r>
-      <w:r>
-        <w:rPr>
-          <w:noProof/>
-        </w:rPr>
-        <w:t>6</w:t>
-      </w:r>
-      <w:r>
-        <w:rPr>
-          <w:noProof/>
-        </w:rPr>
-        <w:fldChar w:fldCharType="end"/>
-      </w:r>
+      <w:fldSimple w:instr=" SEQ Figure \* ARABIC ">
+        <w:r>
+          <w:rPr>
+            <w:noProof/>
+          </w:rPr>
+          <w:t>6</w:t>
+        </w:r>
+      </w:fldSimple>
       <w:r>
         <w:rPr>
           <w:noProof/>
@@ -3687,10 +3204,10 @@
       </w:pPr>
       <w:r>
         <w:object w:dxaOrig="12000" w:dyaOrig="7725" w14:anchorId="62419B7E">
-          <v:shape id="_x0000_i1055" type="#_x0000_t75" style="width:468pt;height:302.75pt" o:ole="">
+          <v:shape id="_x0000_i1029" type="#_x0000_t75" style="width:468pt;height:302.75pt" o:ole="">
             <v:imagedata r:id="rId24" o:title=""/>
           </v:shape>
-          <o:OLEObject Type="Embed" ProgID="Visio.Drawing.15" ShapeID="_x0000_i1055" DrawAspect="Content" ObjectID="_1349161551" r:id="rId25"/>
+          <o:OLEObject Type="Embed" ProgID="Visio.Drawing.15" ShapeID="_x0000_i1029" DrawAspect="Content" ObjectID="_1349162106" r:id="rId25"/>
         </w:object>
       </w:r>
     </w:p>
@@ -3702,27 +3219,14 @@
       <w:r>
         <w:t xml:space="preserve">Figure </w:t>
       </w:r>
-      <w:r>
-        <w:fldChar w:fldCharType="begin"/>
-      </w:r>
-      <w:r>
-        <w:instrText xml:space="preserve"> SEQ Figure \* ARABIC </w:instrText>
-      </w:r>
-      <w:r>
-        <w:fldChar w:fldCharType="separate"/>
-      </w:r>
-      <w:r>
-        <w:rPr>
-          <w:noProof/>
-        </w:rPr>
-        <w:t>7</w:t>
-      </w:r>
-      <w:r>
-        <w:rPr>
-          <w:noProof/>
-        </w:rPr>
-        <w:fldChar w:fldCharType="end"/>
-      </w:r>
+      <w:fldSimple w:instr=" SEQ Figure \* ARABIC ">
+        <w:r>
+          <w:rPr>
+            <w:noProof/>
+          </w:rPr>
+          <w:t>7</w:t>
+        </w:r>
+      </w:fldSimple>
       <w:r>
         <w:t xml:space="preserve"> - Sequence Diagram for Undo Action</w:t>
       </w:r>
@@ -4280,27 +3784,14 @@
       <w:r>
         <w:t xml:space="preserve">Figure </w:t>
       </w:r>
-      <w:r>
-        <w:fldChar w:fldCharType="begin"/>
-      </w:r>
-      <w:r>
-        <w:instrText xml:space="preserve"> SEQ Figure \* ARABIC </w:instrText>
-      </w:r>
-      <w:r>
-        <w:fldChar w:fldCharType="separate"/>
-      </w:r>
-      <w:r>
-        <w:rPr>
-          <w:noProof/>
-        </w:rPr>
-        <w:t>8</w:t>
-      </w:r>
-      <w:r>
-        <w:rPr>
-          <w:noProof/>
-        </w:rPr>
-        <w:fldChar w:fldCharType="end"/>
-      </w:r>
+      <w:fldSimple w:instr=" SEQ Figure \* ARABIC ">
+        <w:r>
+          <w:rPr>
+            <w:noProof/>
+          </w:rPr>
+          <w:t>8</w:t>
+        </w:r>
+      </w:fldSimple>
       <w:r>
         <w:t xml:space="preserve"> – Message Class Summary</w:t>
       </w:r>
@@ -4454,7 +3945,7 @@
           <v:shape id="_x0000_i1030" type="#_x0000_t75" style="width:466.35pt;height:147.25pt" o:ole="">
             <v:imagedata r:id="rId26" o:title=""/>
           </v:shape>
-          <o:OLEObject Type="Embed" ProgID="Visio.Drawing.15" ShapeID="_x0000_i1030" DrawAspect="Content" ObjectID="_1349161552" r:id="rId27"/>
+          <o:OLEObject Type="Embed" ProgID="Visio.Drawing.15" ShapeID="_x0000_i1030" DrawAspect="Content" ObjectID="_1349162107" r:id="rId27"/>
         </w:object>
       </w:r>
     </w:p>
@@ -4466,27 +3957,14 @@
       <w:r>
         <w:t xml:space="preserve">Figure </w:t>
       </w:r>
-      <w:r>
-        <w:fldChar w:fldCharType="begin"/>
-      </w:r>
-      <w:r>
-        <w:instrText xml:space="preserve"> SEQ Figure \* ARABIC </w:instrText>
-      </w:r>
-      <w:r>
-        <w:fldChar w:fldCharType="separate"/>
-      </w:r>
-      <w:r>
-        <w:rPr>
-          <w:noProof/>
-        </w:rPr>
-        <w:t>9</w:t>
-      </w:r>
-      <w:r>
-        <w:rPr>
-          <w:noProof/>
-        </w:rPr>
-        <w:fldChar w:fldCharType="end"/>
-      </w:r>
+      <w:fldSimple w:instr=" SEQ Figure \* ARABIC ">
+        <w:r>
+          <w:rPr>
+            <w:noProof/>
+          </w:rPr>
+          <w:t>9</w:t>
+        </w:r>
+      </w:fldSimple>
       <w:r>
         <w:t xml:space="preserve"> - Hint Generation Flow Chart</w:t>
       </w:r>
@@ -4615,7 +4093,7 @@
           <v:shape id="_x0000_i1031" type="#_x0000_t75" style="width:468pt;height:132.55pt" o:ole="">
             <v:imagedata r:id="rId28" o:title=""/>
           </v:shape>
-          <o:OLEObject Type="Embed" ProgID="Visio.Drawing.15" ShapeID="_x0000_i1031" DrawAspect="Content" ObjectID="_1349161553" r:id="rId29"/>
+          <o:OLEObject Type="Embed" ProgID="Visio.Drawing.15" ShapeID="_x0000_i1031" DrawAspect="Content" ObjectID="_1349162108" r:id="rId29"/>
         </w:object>
       </w:r>
     </w:p>
@@ -4627,27 +4105,14 @@
       <w:r>
         <w:t xml:space="preserve">Figure </w:t>
       </w:r>
-      <w:r>
-        <w:fldChar w:fldCharType="begin"/>
-      </w:r>
-      <w:r>
-        <w:instrText xml:space="preserve"> SEQ Figure \* ARABIC </w:instrText>
-      </w:r>
-      <w:r>
-        <w:fldChar w:fldCharType="separate"/>
-      </w:r>
-      <w:r>
-        <w:rPr>
-          <w:noProof/>
-        </w:rPr>
-        <w:t>10</w:t>
-      </w:r>
-      <w:r>
-        <w:rPr>
-          <w:noProof/>
-        </w:rPr>
-        <w:fldChar w:fldCharType="end"/>
-      </w:r>
+      <w:fldSimple w:instr=" SEQ Figure \* ARABIC ">
+        <w:r>
+          <w:rPr>
+            <w:noProof/>
+          </w:rPr>
+          <w:t>10</w:t>
+        </w:r>
+      </w:fldSimple>
       <w:r>
         <w:t xml:space="preserve"> - Edit Autocomplete Flow Chart</w:t>
       </w:r>
@@ -4668,7 +4133,6 @@
           </w:tcPr>
           <w:p>
             <w:r>
-              <w:lastRenderedPageBreak/>
               <w:t>Hint: Look in Edit.java to see the exact implementation of each conditional in the decision tree.</w:t>
             </w:r>
           </w:p>
@@ -4677,6 +4141,7 @@
     </w:tbl>
     <w:p>
       <w:r>
+        <w:lastRenderedPageBreak/>
         <w:br/>
         <w:t xml:space="preserve">The above diagram shows the decision tree used by the </w:t>
       </w:r>
@@ -4953,7 +4418,7 @@
           <v:shape id="_x0000_i1032" type="#_x0000_t75" style="width:443.45pt;height:129.25pt" o:ole="">
             <v:imagedata r:id="rId30" o:title="" cropbottom="48967f" cropleft="3522f"/>
           </v:shape>
-          <o:OLEObject Type="Embed" ProgID="Visio.Drawing.15" ShapeID="_x0000_i1032" DrawAspect="Content" ObjectID="_1349161554" r:id="rId31"/>
+          <o:OLEObject Type="Embed" ProgID="Visio.Drawing.15" ShapeID="_x0000_i1032" DrawAspect="Content" ObjectID="_1349162109" r:id="rId31"/>
         </w:object>
       </w:r>
     </w:p>
@@ -4965,27 +4430,14 @@
       <w:r>
         <w:t xml:space="preserve">Figure </w:t>
       </w:r>
-      <w:r>
-        <w:fldChar w:fldCharType="begin"/>
-      </w:r>
-      <w:r>
-        <w:instrText xml:space="preserve"> SEQ Figure \* ARABIC </w:instrText>
-      </w:r>
-      <w:r>
-        <w:fldChar w:fldCharType="separate"/>
-      </w:r>
-      <w:r>
-        <w:rPr>
-          <w:noProof/>
-        </w:rPr>
-        <w:t>11</w:t>
-      </w:r>
-      <w:r>
-        <w:rPr>
-          <w:noProof/>
-        </w:rPr>
-        <w:fldChar w:fldCharType="end"/>
-      </w:r>
+      <w:fldSimple w:instr=" SEQ Figure \* ARABIC ">
+        <w:r>
+          <w:rPr>
+            <w:noProof/>
+          </w:rPr>
+          <w:t>11</w:t>
+        </w:r>
+      </w:fldSimple>
       <w:r>
         <w:t xml:space="preserve"> - Class Diagram for Add Action</w:t>
       </w:r>
@@ -5206,8 +4658,11 @@
           </w:tcPr>
           <w:p>
             <w:r>
+              <w:t xml:space="preserve">Ignore all words ending with a </w:t>
+            </w:r>
+            <w:r>
               <w:lastRenderedPageBreak/>
-              <w:t>Ignore all words ending with a number.</w:t>
+              <w:t>number.</w:t>
             </w:r>
           </w:p>
         </w:tc>
@@ -5217,7 +4672,12 @@
           </w:tcPr>
           <w:p>
             <w:r>
-              <w:t>Meet client in [MR5] at 5pm to 6pm. Phone number [91234567].</w:t>
+              <w:lastRenderedPageBreak/>
+              <w:t xml:space="preserve">Meet client in [MR5] at 5pm to </w:t>
+            </w:r>
+            <w:r>
+              <w:lastRenderedPageBreak/>
+              <w:t>6pm. Phone number [91234567].</w:t>
             </w:r>
           </w:p>
         </w:tc>
@@ -5235,6 +4695,7 @@
           </w:tcPr>
           <w:p>
             <w:r>
+              <w:lastRenderedPageBreak/>
               <w:t>Remove all ignored words for the Parsing Input</w:t>
             </w:r>
             <w:r>
@@ -7277,27 +6738,14 @@
       <w:r>
         <w:t xml:space="preserve">Figure </w:t>
       </w:r>
-      <w:r>
-        <w:fldChar w:fldCharType="begin"/>
-      </w:r>
-      <w:r>
-        <w:instrText xml:space="preserve"> SEQ Figure \* ARABIC </w:instrText>
-      </w:r>
-      <w:r>
-        <w:fldChar w:fldCharType="separate"/>
-      </w:r>
-      <w:r>
-        <w:rPr>
-          <w:noProof/>
-        </w:rPr>
-        <w:t>12</w:t>
-      </w:r>
-      <w:r>
-        <w:rPr>
-          <w:noProof/>
-        </w:rPr>
-        <w:fldChar w:fldCharType="end"/>
-      </w:r>
+      <w:fldSimple w:instr=" SEQ Figure \* ARABIC ">
+        <w:r>
+          <w:rPr>
+            <w:noProof/>
+          </w:rPr>
+          <w:t>12</w:t>
+        </w:r>
+      </w:fldSimple>
       <w:r>
         <w:rPr>
           <w:noProof/>
@@ -7337,33 +6785,20 @@
           <v:shape id="_x0000_i1033" type="#_x0000_t75" style="width:472.9pt;height:258.55pt" o:ole="">
             <v:imagedata r:id="rId32" o:title="" cropbottom="21114f" cropleft="6344f"/>
           </v:shape>
-          <o:OLEObject Type="Embed" ProgID="Visio.Drawing.15" ShapeID="_x0000_i1033" DrawAspect="Content" ObjectID="_1349161555" r:id="rId33"/>
+          <o:OLEObject Type="Embed" ProgID="Visio.Drawing.15" ShapeID="_x0000_i1033" DrawAspect="Content" ObjectID="_1349162110" r:id="rId33"/>
         </w:object>
       </w:r>
       <w:r>
         <w:t xml:space="preserve">Figure </w:t>
       </w:r>
-      <w:r>
-        <w:fldChar w:fldCharType="begin"/>
-      </w:r>
-      <w:r>
-        <w:instrText xml:space="preserve"> SEQ Figure \* ARABIC </w:instrText>
-      </w:r>
-      <w:r>
-        <w:fldChar w:fldCharType="separate"/>
-      </w:r>
-      <w:r>
-        <w:rPr>
-          <w:noProof/>
-        </w:rPr>
-        <w:t>13</w:t>
-      </w:r>
-      <w:r>
-        <w:rPr>
-          <w:noProof/>
-        </w:rPr>
-        <w:fldChar w:fldCharType="end"/>
-      </w:r>
+      <w:fldSimple w:instr=" SEQ Figure \* ARABIC ">
+        <w:r>
+          <w:rPr>
+            <w:noProof/>
+          </w:rPr>
+          <w:t>13</w:t>
+        </w:r>
+      </w:fldSimple>
       <w:r>
         <w:t xml:space="preserve"> - Task Manager Class Diagram</w:t>
       </w:r>
@@ -7554,7 +6989,7 @@
           <v:shape id="_x0000_i1034" type="#_x0000_t75" style="width:468pt;height:181.65pt" o:ole="">
             <v:imagedata r:id="rId34" o:title=""/>
           </v:shape>
-          <o:OLEObject Type="Embed" ProgID="Visio.Drawing.15" ShapeID="_x0000_i1034" DrawAspect="Content" ObjectID="_1349161556" r:id="rId35"/>
+          <o:OLEObject Type="Embed" ProgID="Visio.Drawing.15" ShapeID="_x0000_i1034" DrawAspect="Content" ObjectID="_1349162111" r:id="rId35"/>
         </w:object>
       </w:r>
     </w:p>
@@ -7566,27 +7001,14 @@
       <w:r>
         <w:t xml:space="preserve">Figure </w:t>
       </w:r>
-      <w:r>
-        <w:fldChar w:fldCharType="begin"/>
-      </w:r>
-      <w:r>
-        <w:instrText xml:space="preserve"> SEQ Figure \* ARABIC </w:instrText>
-      </w:r>
-      <w:r>
-        <w:fldChar w:fldCharType="separate"/>
-      </w:r>
-      <w:r>
-        <w:rPr>
-          <w:noProof/>
-        </w:rPr>
-        <w:t>14</w:t>
-      </w:r>
-      <w:r>
-        <w:rPr>
-          <w:noProof/>
-        </w:rPr>
-        <w:fldChar w:fldCharType="end"/>
-      </w:r>
+      <w:fldSimple w:instr=" SEQ Figure \* ARABIC ">
+        <w:r>
+          <w:rPr>
+            <w:noProof/>
+          </w:rPr>
+          <w:t>14</w:t>
+        </w:r>
+      </w:fldSimple>
       <w:r>
         <w:t xml:space="preserve">: </w:t>
       </w:r>
@@ -8126,27 +7548,14 @@
       <w:r>
         <w:t xml:space="preserve">Table </w:t>
       </w:r>
-      <w:r>
-        <w:fldChar w:fldCharType="begin"/>
-      </w:r>
-      <w:r>
-        <w:instrText xml:space="preserve"> SEQ Table \* ARABIC </w:instrText>
-      </w:r>
-      <w:r>
-        <w:fldChar w:fldCharType="separate"/>
-      </w:r>
-      <w:r>
-        <w:rPr>
-          <w:noProof/>
-        </w:rPr>
-        <w:t>2</w:t>
-      </w:r>
-      <w:r>
-        <w:rPr>
-          <w:noProof/>
-        </w:rPr>
-        <w:fldChar w:fldCharType="end"/>
-      </w:r>
+      <w:fldSimple w:instr=" SEQ Table \* ARABIC ">
+        <w:r>
+          <w:rPr>
+            <w:noProof/>
+          </w:rPr>
+          <w:t>2</w:t>
+        </w:r>
+      </w:fldSimple>
       <w:r>
         <w:t>: Default Hashtags</w:t>
       </w:r>
@@ -8350,27 +7759,14 @@
       <w:r>
         <w:t xml:space="preserve">Figure </w:t>
       </w:r>
-      <w:r>
-        <w:fldChar w:fldCharType="begin"/>
-      </w:r>
-      <w:r>
-        <w:instrText xml:space="preserve"> SEQ Figure \* ARABIC </w:instrText>
-      </w:r>
-      <w:r>
-        <w:fldChar w:fldCharType="separate"/>
-      </w:r>
-      <w:r>
-        <w:rPr>
-          <w:noProof/>
-        </w:rPr>
-        <w:t>15</w:t>
-      </w:r>
-      <w:r>
-        <w:rPr>
-          <w:noProof/>
-        </w:rPr>
-        <w:fldChar w:fldCharType="end"/>
-      </w:r>
+      <w:fldSimple w:instr=" SEQ Figure \* ARABIC ">
+        <w:r>
+          <w:rPr>
+            <w:noProof/>
+          </w:rPr>
+          <w:t>15</w:t>
+        </w:r>
+      </w:fldSimple>
       <w:r>
         <w:t xml:space="preserve"> - Class Diagram of Storage Component</w:t>
       </w:r>
@@ -8461,27 +7857,14 @@
       <w:r>
         <w:t xml:space="preserve">Figure </w:t>
       </w:r>
-      <w:r>
-        <w:fldChar w:fldCharType="begin"/>
-      </w:r>
-      <w:r>
-        <w:instrText xml:space="preserve"> SEQ Figure \* ARABIC </w:instrText>
-      </w:r>
-      <w:r>
-        <w:fldChar w:fldCharType="separate"/>
-      </w:r>
-      <w:r>
-        <w:rPr>
-          <w:noProof/>
-        </w:rPr>
-        <w:t>16</w:t>
-      </w:r>
-      <w:r>
-        <w:rPr>
-          <w:noProof/>
-        </w:rPr>
-        <w:fldChar w:fldCharType="end"/>
-      </w:r>
+      <w:fldSimple w:instr=" SEQ Figure \* ARABIC ">
+        <w:r>
+          <w:rPr>
+            <w:noProof/>
+          </w:rPr>
+          <w:t>16</w:t>
+        </w:r>
+      </w:fldSimple>
       <w:r>
         <w:t xml:space="preserve"> - Sequence Diagram of Saving and Loading Task</w:t>
       </w:r>
@@ -8568,7 +7951,7 @@
           <v:shape id="_x0000_i1035" type="#_x0000_t75" style="width:211.1pt;height:142.35pt" o:ole="">
             <v:imagedata r:id="rId39" o:title=""/>
           </v:shape>
-          <o:OLEObject Type="Embed" ProgID="Photoshop.Image.13" ShapeID="_x0000_i1035" DrawAspect="Content" ObjectID="_1349161557" r:id="rId40">
+          <o:OLEObject Type="Embed" ProgID="Photoshop.Image.13" ShapeID="_x0000_i1035" DrawAspect="Content" ObjectID="_1349162112" r:id="rId40">
             <o:FieldCodes>\s</o:FieldCodes>
           </o:OLEObject>
         </w:object>
@@ -8763,27 +8146,14 @@
       <w:r>
         <w:t xml:space="preserve">Figure </w:t>
       </w:r>
-      <w:r>
-        <w:fldChar w:fldCharType="begin"/>
-      </w:r>
-      <w:r>
-        <w:instrText xml:space="preserve"> SEQ Figure \* ARABIC </w:instrText>
-      </w:r>
-      <w:r>
-        <w:fldChar w:fldCharType="separate"/>
-      </w:r>
-      <w:r>
-        <w:rPr>
-          <w:noProof/>
-        </w:rPr>
-        <w:t>18</w:t>
-      </w:r>
-      <w:r>
-        <w:rPr>
-          <w:noProof/>
-        </w:rPr>
-        <w:fldChar w:fldCharType="end"/>
-      </w:r>
+      <w:fldSimple w:instr=" SEQ Figure \* ARABIC ">
+        <w:r>
+          <w:rPr>
+            <w:noProof/>
+          </w:rPr>
+          <w:t>18</w:t>
+        </w:r>
+      </w:fldSimple>
       <w:r>
         <w:t xml:space="preserve"> - Creating a new </w:t>
       </w:r>
@@ -8923,27 +8293,14 @@
       <w:r>
         <w:t xml:space="preserve">Figure </w:t>
       </w:r>
-      <w:r>
-        <w:fldChar w:fldCharType="begin"/>
-      </w:r>
-      <w:r>
-        <w:instrText xml:space="preserve"> SEQ Figure \* ARABIC </w:instrText>
-      </w:r>
-      <w:r>
-        <w:fldChar w:fldCharType="separate"/>
-      </w:r>
-      <w:r>
-        <w:rPr>
-          <w:noProof/>
-        </w:rPr>
-        <w:t>19</w:t>
-      </w:r>
-      <w:r>
-        <w:rPr>
-          <w:noProof/>
-        </w:rPr>
-        <w:fldChar w:fldCharType="end"/>
-      </w:r>
+      <w:fldSimple w:instr=" SEQ Figure \* ARABIC ">
+        <w:r>
+          <w:rPr>
+            <w:noProof/>
+          </w:rPr>
+          <w:t>19</w:t>
+        </w:r>
+      </w:fldSimple>
       <w:r>
         <w:t xml:space="preserve"> - Creating a new </w:t>
       </w:r>
@@ -9700,27 +9057,14 @@
       <w:r>
         <w:t xml:space="preserve">Figure </w:t>
       </w:r>
-      <w:r>
-        <w:fldChar w:fldCharType="begin"/>
-      </w:r>
-      <w:r>
-        <w:instrText xml:space="preserve"> SEQ Figure \* ARABIC </w:instrText>
-      </w:r>
-      <w:r>
-        <w:fldChar w:fldCharType="separate"/>
-      </w:r>
-      <w:r>
-        <w:rPr>
-          <w:noProof/>
-        </w:rPr>
-        <w:t>20</w:t>
-      </w:r>
-      <w:r>
-        <w:rPr>
-          <w:noProof/>
-        </w:rPr>
-        <w:fldChar w:fldCharType="end"/>
-      </w:r>
+      <w:fldSimple w:instr=" SEQ Figure \* ARABIC ">
+        <w:r>
+          <w:rPr>
+            <w:noProof/>
+          </w:rPr>
+          <w:t>20</w:t>
+        </w:r>
+      </w:fldSimple>
       <w:r>
         <w:t xml:space="preserve"> – Running the</w:t>
       </w:r>
@@ -12771,7 +12115,7 @@
   <a:extraClrSchemeLst/>
   <a:extLst>
     <a:ext uri="{05A4C25C-085E-4340-85A3-A5531E510DB2}">
-      <thm15:themeFamily xmlns="" xmlns:thm15="http://schemas.microsoft.com/office/thememl/2012/main" name="Office Theme" id="{62F939B6-93AF-4DB8-9C6B-D6C7DFDC589F}" vid="{4A3C46E8-61CC-4603-A589-7422A47A8E4A}"/>
+      <thm15:themeFamily xmlns:thm15="http://schemas.microsoft.com/office/thememl/2012/main" xmlns="" name="Office Theme" id="{62F939B6-93AF-4DB8-9C6B-D6C7DFDC589F}" vid="{4A3C46E8-61CC-4603-A589-7422A47A8E4A}"/>
     </a:ext>
   </a:extLst>
 </a:theme>
@@ -12782,7 +12126,7 @@
 </file>
 
 <file path=customXml/itemProps1.xml><?xml version="1.0" encoding="utf-8"?>
-<ds:datastoreItem xmlns:ds="http://schemas.openxmlformats.org/officeDocument/2006/customXml" ds:itemID="{25ACE9BA-5C9E-FB43-90DB-BDDCAED29509}">
+<ds:datastoreItem xmlns:ds="http://schemas.openxmlformats.org/officeDocument/2006/customXml" ds:itemID="{136BFB71-BD55-384A-A33D-9895E65C5AD5}">
   <ds:schemaRefs>
     <ds:schemaRef ds:uri="http://schemas.openxmlformats.org/officeDocument/2006/bibliography"/>
   </ds:schemaRefs>

</xml_diff>